<commit_message>
Correct typo in Slides Set 8
</commit_message>
<xml_diff>
--- a/class08w.docx
+++ b/class08w.docx
@@ -49,59 +49,59 @@
     </w:p>
     <w:p>
       <w:pPr>
+        <w:pStyle w:val="Compact"/>
         <w:numPr>
           <w:ilvl w:val="0"/>
           <w:numId w:val="1001"/>
         </w:numPr>
+      </w:pPr>
+      <w:r>
+        <w:t xml:space="preserve">One-Factor Analysis of Variance</w:t>
+      </w:r>
+    </w:p>
+    <w:p>
+      <w:pPr>
         <w:pStyle w:val="Compact"/>
-      </w:pPr>
-      <w:r>
-        <w:t xml:space="preserve">One-Factor Analysis of Variance</w:t>
-      </w:r>
-    </w:p>
-    <w:p>
-      <w:pPr>
         <w:numPr>
           <w:ilvl w:val="1"/>
           <w:numId w:val="1002"/>
         </w:numPr>
+      </w:pPr>
+      <w:r>
+        <w:t xml:space="preserve">Using Regression to Develop an ANOVA model</w:t>
+      </w:r>
+    </w:p>
+    <w:p>
+      <w:pPr>
         <w:pStyle w:val="Compact"/>
-      </w:pPr>
-      <w:r>
-        <w:t xml:space="preserve">Using Regression to Develop an ANOVA model</w:t>
-      </w:r>
-    </w:p>
-    <w:p>
-      <w:pPr>
         <w:numPr>
           <w:ilvl w:val="1"/>
           <w:numId w:val="1002"/>
         </w:numPr>
+      </w:pPr>
+      <w:r>
+        <w:t xml:space="preserve">Methods for pairwise multiple comparisons</w:t>
+      </w:r>
+    </w:p>
+    <w:p>
+      <w:pPr>
         <w:pStyle w:val="Compact"/>
-      </w:pPr>
-      <w:r>
-        <w:t xml:space="preserve">Methods for pairwise multiple comparisons</w:t>
-      </w:r>
-    </w:p>
-    <w:p>
-      <w:pPr>
         <w:numPr>
           <w:ilvl w:val="1"/>
           <w:numId w:val="1002"/>
         </w:numPr>
+      </w:pPr>
+      <w:r>
+        <w:t xml:space="preserve">Checking Model Assumptions</w:t>
+      </w:r>
+    </w:p>
+    <w:p>
+      <w:pPr>
         <w:pStyle w:val="Compact"/>
-      </w:pPr>
-      <w:r>
-        <w:t xml:space="preserve">Checking Model Assumptions</w:t>
-      </w:r>
-    </w:p>
-    <w:p>
-      <w:pPr>
         <w:numPr>
           <w:ilvl w:val="1"/>
           <w:numId w:val="1002"/>
         </w:numPr>
-        <w:pStyle w:val="Compact"/>
       </w:pPr>
       <w:r>
         <w:t xml:space="preserve">Bayesian fitting of an ANOVA model</w:t>
@@ -2680,23 +2680,23 @@
     </w:p>
     <w:p>
       <w:pPr>
+        <w:pStyle w:val="Compact"/>
         <w:numPr>
           <w:ilvl w:val="0"/>
           <w:numId w:val="1003"/>
         </w:numPr>
+      </w:pPr>
+      <w:r>
+        <w:t xml:space="preserve">Can we identify pairwise comparisons of means that show meaningful differences?</w:t>
+      </w:r>
+    </w:p>
+    <w:p>
+      <w:pPr>
         <w:pStyle w:val="Compact"/>
-      </w:pPr>
-      <w:r>
-        <w:t xml:space="preserve">Can we identify pairwise comparisons of means that show meaningful differences?</w:t>
-      </w:r>
-    </w:p>
-    <w:p>
-      <w:pPr>
         <w:numPr>
           <w:ilvl w:val="0"/>
           <w:numId w:val="1003"/>
         </w:numPr>
-        <w:pStyle w:val="Compact"/>
       </w:pPr>
       <w:r>
         <w:t xml:space="preserve">Can we build a confidence interval procedure that protects against Type I error expansion due to multiple comparisons?</w:t>
@@ -2722,23 +2722,23 @@
     </w:p>
     <w:p>
       <w:pPr>
+        <w:pStyle w:val="Compact"/>
         <w:numPr>
           <w:ilvl w:val="0"/>
           <w:numId w:val="1004"/>
         </w:numPr>
+      </w:pPr>
+      <w:r>
+        <w:t xml:space="preserve">Holm-Bonferroni pairwise comparisons</w:t>
+      </w:r>
+    </w:p>
+    <w:p>
+      <w:pPr>
         <w:pStyle w:val="Compact"/>
-      </w:pPr>
-      <w:r>
-        <w:t xml:space="preserve">Holm-Bonferroni pairwise comparisons</w:t>
-      </w:r>
-    </w:p>
-    <w:p>
-      <w:pPr>
         <w:numPr>
           <w:ilvl w:val="0"/>
           <w:numId w:val="1004"/>
         </w:numPr>
-        <w:pStyle w:val="Compact"/>
       </w:pPr>
       <w:r>
         <w:t xml:space="preserve">Tukey’s HSD (Honestly Significant Differences) approach</w:t>
@@ -3165,31 +3165,31 @@
     </w:p>
     <w:p>
       <w:pPr>
+        <w:pStyle w:val="Compact"/>
         <w:numPr>
           <w:ilvl w:val="0"/>
           <w:numId w:val="1005"/>
         </w:numPr>
+      </w:pPr>
+      <w:r>
+        <w:t xml:space="preserve">The more comparisons you do simultaneously, the more likely you are to make an error.</w:t>
+      </w:r>
+    </w:p>
+    <w:p>
+      <w:pPr>
+        <w:pStyle w:val="FirstParagraph"/>
+      </w:pPr>
+      <w:r>
+        <w:t xml:space="preserve">In the worst case scenario, suppose you do two tests - first A vs. B and then A vs. C, each at the 99% confidence level.</w:t>
+      </w:r>
+    </w:p>
+    <w:p>
+      <w:pPr>
         <w:pStyle w:val="Compact"/>
-      </w:pPr>
-      <w:r>
-        <w:t xml:space="preserve">The more comparisons you do simultaneously, the more likely you are to make an error.</w:t>
-      </w:r>
-    </w:p>
-    <w:p>
-      <w:pPr>
-        <w:pStyle w:val="FirstParagraph"/>
-      </w:pPr>
-      <w:r>
-        <w:t xml:space="preserve">In the worst case scenario, suppose you do two tests - first A vs. B and then A vs. C, each at the 99% confidence level.</w:t>
-      </w:r>
-    </w:p>
-    <w:p>
-      <w:pPr>
         <w:numPr>
           <w:ilvl w:val="0"/>
           <w:numId w:val="1006"/>
         </w:numPr>
-        <w:pStyle w:val="Compact"/>
       </w:pPr>
       <w:r>
         <w:t xml:space="preserve">What is the combined error rate across those two t tests?</w:t>
@@ -3218,7 +3218,6 @@
         <w:tblStyle w:val="Table"/>
         <w:tblW w:type="auto" w:w="0"/>
         <w:tblLook w:firstRow="1" w:lastRow="0" w:firstColumn="0" w:lastColumn="0" w:noHBand="0" w:noVBand="0" w:val="0020"/>
-        <w:jc w:val="start"/>
       </w:tblPr>
       <w:tblGrid>
         <w:gridCol w:w="3960"/>
@@ -3226,7 +3225,7 @@
       </w:tblGrid>
       <w:tr>
         <w:trPr>
-          <w:tblHeader w:val="true"/>
+          <w:tblHeader w:val="on"/>
         </w:trPr>
         <w:tc>
           <w:tcPr/>
@@ -3337,7 +3336,6 @@
         <w:tblStyle w:val="Table"/>
         <w:tblW w:type="auto" w:w="0"/>
         <w:tblLook w:firstRow="1" w:lastRow="0" w:firstColumn="0" w:lastColumn="0" w:noHBand="0" w:noVBand="0" w:val="0020"/>
-        <w:jc w:val="start"/>
       </w:tblPr>
       <w:tblGrid>
         <w:gridCol w:w="1980"/>
@@ -3347,7 +3345,7 @@
       </w:tblGrid>
       <w:tr>
         <w:trPr>
-          <w:tblHeader w:val="true"/>
+          <w:tblHeader w:val="on"/>
         </w:trPr>
         <w:tc>
           <w:tcPr/>
@@ -3561,8 +3559,8 @@
       </w:r>
       <w:r>
         <w:rPr>
+          <w:b/>
           <w:bCs/>
-          <w:b/>
         </w:rPr>
         <w:t xml:space="preserve">1.99%</w:t>
       </w:r>
@@ -3608,71 +3606,71 @@
     </w:p>
     <w:p>
       <w:pPr>
+        <w:pStyle w:val="Compact"/>
         <w:numPr>
           <w:ilvl w:val="0"/>
           <w:numId w:val="1007"/>
         </w:numPr>
+      </w:pPr>
+      <w:r>
+        <w:t xml:space="preserve">Best vs. High</w:t>
+      </w:r>
+    </w:p>
+    <w:p>
+      <w:pPr>
         <w:pStyle w:val="Compact"/>
-      </w:pPr>
-      <w:r>
-        <w:t xml:space="preserve">Best vs. High</w:t>
-      </w:r>
-    </w:p>
-    <w:p>
-      <w:pPr>
         <w:numPr>
           <w:ilvl w:val="0"/>
           <w:numId w:val="1007"/>
         </w:numPr>
+      </w:pPr>
+      <w:r>
+        <w:t xml:space="preserve">Best vs. Low</w:t>
+      </w:r>
+    </w:p>
+    <w:p>
+      <w:pPr>
         <w:pStyle w:val="Compact"/>
-      </w:pPr>
-      <w:r>
-        <w:t xml:space="preserve">Best vs. Low</w:t>
-      </w:r>
-    </w:p>
-    <w:p>
-      <w:pPr>
         <w:numPr>
           <w:ilvl w:val="0"/>
           <w:numId w:val="1007"/>
         </w:numPr>
+      </w:pPr>
+      <w:r>
+        <w:t xml:space="preserve">Best vs. Worst</w:t>
+      </w:r>
+    </w:p>
+    <w:p>
+      <w:pPr>
         <w:pStyle w:val="Compact"/>
-      </w:pPr>
-      <w:r>
-        <w:t xml:space="preserve">Best vs. Worst</w:t>
-      </w:r>
-    </w:p>
-    <w:p>
-      <w:pPr>
         <w:numPr>
           <w:ilvl w:val="0"/>
           <w:numId w:val="1007"/>
         </w:numPr>
+      </w:pPr>
+      <w:r>
+        <w:t xml:space="preserve">High vs. Low</w:t>
+      </w:r>
+    </w:p>
+    <w:p>
+      <w:pPr>
         <w:pStyle w:val="Compact"/>
-      </w:pPr>
-      <w:r>
-        <w:t xml:space="preserve">High vs. Low</w:t>
-      </w:r>
-    </w:p>
-    <w:p>
-      <w:pPr>
         <w:numPr>
           <w:ilvl w:val="0"/>
           <w:numId w:val="1007"/>
         </w:numPr>
+      </w:pPr>
+      <w:r>
+        <w:t xml:space="preserve">High vs. Worst</w:t>
+      </w:r>
+    </w:p>
+    <w:p>
+      <w:pPr>
         <w:pStyle w:val="Compact"/>
-      </w:pPr>
-      <w:r>
-        <w:t xml:space="preserve">High vs. Worst</w:t>
-      </w:r>
-    </w:p>
-    <w:p>
-      <w:pPr>
         <w:numPr>
           <w:ilvl w:val="0"/>
           <w:numId w:val="1007"/>
         </w:numPr>
-        <w:pStyle w:val="Compact"/>
       </w:pPr>
       <w:r>
         <w:t xml:space="preserve">Low vs. Worst</w:t>
@@ -4059,11 +4057,11 @@
     </w:p>
     <w:p>
       <w:pPr>
+        <w:pStyle w:val="Compact"/>
         <w:numPr>
           <w:ilvl w:val="0"/>
           <w:numId w:val="1008"/>
         </w:numPr>
-        <w:pStyle w:val="Compact"/>
       </w:pPr>
       <w:r>
         <w:t xml:space="preserve">Is</w:t>
@@ -4132,11 +4130,11 @@
     </w:p>
     <w:p>
       <w:pPr>
+        <w:pStyle w:val="Compact"/>
         <w:numPr>
           <w:ilvl w:val="0"/>
           <w:numId w:val="1008"/>
         </w:numPr>
-        <w:pStyle w:val="Compact"/>
       </w:pPr>
       <w:r>
         <w:t xml:space="preserve">Is</w:t>
@@ -4224,11 +4222,11 @@
     </w:p>
     <w:p>
       <w:pPr>
+        <w:pStyle w:val="Compact"/>
         <w:numPr>
           <w:ilvl w:val="0"/>
           <w:numId w:val="1008"/>
         </w:numPr>
-        <w:pStyle w:val="Compact"/>
       </w:pPr>
       <w:r>
         <w:t xml:space="preserve">and so on…</w:t>
@@ -6241,47 +6239,47 @@
     </w:p>
     <w:p>
       <w:pPr>
+        <w:pStyle w:val="Compact"/>
         <w:numPr>
           <w:ilvl w:val="0"/>
           <w:numId w:val="1009"/>
         </w:numPr>
+      </w:pPr>
+      <w:r>
+        <w:t xml:space="preserve">The samples obtained from each group are independent.</w:t>
+      </w:r>
+    </w:p>
+    <w:p>
+      <w:pPr>
         <w:pStyle w:val="Compact"/>
-      </w:pPr>
-      <w:r>
-        <w:t xml:space="preserve">The samples obtained from each group are independent.</w:t>
-      </w:r>
-    </w:p>
-    <w:p>
-      <w:pPr>
         <w:numPr>
           <w:ilvl w:val="0"/>
           <w:numId w:val="1009"/>
         </w:numPr>
+      </w:pPr>
+      <w:r>
+        <w:t xml:space="preserve">Ideally, the samples from each group are a random sample from the population described by that group.</w:t>
+      </w:r>
+    </w:p>
+    <w:p>
+      <w:pPr>
         <w:pStyle w:val="Compact"/>
-      </w:pPr>
-      <w:r>
-        <w:t xml:space="preserve">Ideally, the samples from each group are a random sample from the population described by that group.</w:t>
-      </w:r>
-    </w:p>
-    <w:p>
-      <w:pPr>
         <w:numPr>
           <w:ilvl w:val="0"/>
           <w:numId w:val="1009"/>
         </w:numPr>
+      </w:pPr>
+      <w:r>
+        <w:t xml:space="preserve">In the population, the variance of the outcome in each group is equal. (This is less of an issue if our study involves a balanced design.)</w:t>
+      </w:r>
+    </w:p>
+    <w:p>
+      <w:pPr>
         <w:pStyle w:val="Compact"/>
-      </w:pPr>
-      <w:r>
-        <w:t xml:space="preserve">In the population, the variance of the outcome in each group is equal. (This is less of an issue if our study involves a balanced design.)</w:t>
-      </w:r>
-    </w:p>
-    <w:p>
-      <w:pPr>
         <w:numPr>
           <w:ilvl w:val="0"/>
           <w:numId w:val="1009"/>
         </w:numPr>
-        <w:pStyle w:val="Compact"/>
       </w:pPr>
       <w:r>
         <w:t xml:space="preserve">In the population, we have Normal distributions of the outcome in each group.</w:t>
@@ -7347,11 +7345,11 @@
     </w:p>
     <w:p>
       <w:pPr>
+        <w:pStyle w:val="Compact"/>
         <w:numPr>
           <w:ilvl w:val="0"/>
           <w:numId w:val="1010"/>
         </w:numPr>
-        <w:pStyle w:val="Compact"/>
       </w:pPr>
       <w:r>
         <w:t xml:space="preserve">Remember that the Box-Cox method requires our response variable (here</w:t>
@@ -7677,11 +7675,11 @@
     </w:p>
     <w:p>
       <w:pPr>
+        <w:pStyle w:val="Compact"/>
         <w:numPr>
           <w:ilvl w:val="0"/>
           <w:numId w:val="1011"/>
         </w:numPr>
-        <w:pStyle w:val="Compact"/>
       </w:pPr>
       <w:r>
         <w:t xml:space="preserve">Note that this approach uses a fractional degrees of freedom calculation in the denominator.</w:t>
@@ -7783,11 +7781,11 @@
     </w:p>
     <w:p>
       <w:pPr>
+        <w:pStyle w:val="Compact"/>
         <w:numPr>
           <w:ilvl w:val="0"/>
           <w:numId w:val="1012"/>
         </w:numPr>
-        <w:pStyle w:val="Compact"/>
       </w:pPr>
       <m:oMath>
         <m:sSub>
@@ -7839,11 +7837,11 @@
     </w:p>
     <w:p>
       <w:pPr>
+        <w:pStyle w:val="Compact"/>
         <w:numPr>
           <w:ilvl w:val="0"/>
           <w:numId w:val="1012"/>
         </w:numPr>
-        <w:pStyle w:val="Compact"/>
       </w:pPr>
       <m:oMath>
         <m:sSub>
@@ -9853,7 +9851,7 @@
         <w:rPr>
           <w:rStyle w:val="StringTok"/>
         </w:rPr>
-        <w:t xml:space="preserve">"Tukey 99% HSD Intervals for Health Outcomes"</w:t>
+        <w:t xml:space="preserve">"Holm 99% HSD Intervals for Health Outcomes"</w:t>
       </w:r>
       <w:r>
         <w:rPr>
@@ -10303,7 +10301,7 @@
         <w:rPr>
           <w:rStyle w:val="StringTok"/>
         </w:rPr>
-        <w:t xml:space="preserve">"Tukey 99% HSD Intervals for Health Outcomes"</w:t>
+        <w:t xml:space="preserve">"Holm 99% HSD Intervals for Health Outcomes"</w:t>
       </w:r>
       <w:r>
         <w:rPr>
@@ -10452,23 +10450,23 @@
     </w:p>
     <w:p>
       <w:pPr>
+        <w:pStyle w:val="Compact"/>
         <w:numPr>
           <w:ilvl w:val="0"/>
           <w:numId w:val="1013"/>
         </w:numPr>
+      </w:pPr>
+      <w:r>
+        <w:t xml:space="preserve">What is the outcome under study?</w:t>
+      </w:r>
+    </w:p>
+    <w:p>
+      <w:pPr>
         <w:pStyle w:val="Compact"/>
-      </w:pPr>
-      <w:r>
-        <w:t xml:space="preserve">What is the outcome under study?</w:t>
-      </w:r>
-    </w:p>
-    <w:p>
-      <w:pPr>
         <w:numPr>
           <w:ilvl w:val="0"/>
           <w:numId w:val="1013"/>
         </w:numPr>
-        <w:pStyle w:val="Compact"/>
       </w:pPr>
       <w:r>
         <w:t xml:space="preserve">What are the (in this case,</w:t>
@@ -10496,83 +10494,83 @@
     </w:p>
     <w:p>
       <w:pPr>
+        <w:pStyle w:val="Compact"/>
         <w:numPr>
           <w:ilvl w:val="0"/>
           <w:numId w:val="1013"/>
         </w:numPr>
+      </w:pPr>
+      <w:r>
+        <w:t xml:space="preserve">Were the data in fact collected using independent samples?</w:t>
+      </w:r>
+    </w:p>
+    <w:p>
+      <w:pPr>
         <w:pStyle w:val="Compact"/>
-      </w:pPr>
-      <w:r>
-        <w:t xml:space="preserve">Were the data in fact collected using independent samples?</w:t>
-      </w:r>
-    </w:p>
-    <w:p>
-      <w:pPr>
         <w:numPr>
           <w:ilvl w:val="0"/>
           <w:numId w:val="1013"/>
         </w:numPr>
+      </w:pPr>
+      <w:r>
+        <w:t xml:space="preserve">Are the data random samples from the population(s) of interest? Or is there at least a reasonable argument for generalizing from the samples to the population(s)?</w:t>
+      </w:r>
+    </w:p>
+    <w:p>
+      <w:pPr>
         <w:pStyle w:val="Compact"/>
-      </w:pPr>
-      <w:r>
-        <w:t xml:space="preserve">Are the data random samples from the population(s) of interest? Or is there at least a reasonable argument for generalizing from the samples to the population(s)?</w:t>
-      </w:r>
-    </w:p>
-    <w:p>
-      <w:pPr>
         <w:numPr>
           <w:ilvl w:val="0"/>
           <w:numId w:val="1013"/>
         </w:numPr>
+      </w:pPr>
+      <w:r>
+        <w:t xml:space="preserve">What is the confidence level we require?</w:t>
+      </w:r>
+    </w:p>
+    <w:p>
+      <w:pPr>
         <w:pStyle w:val="Compact"/>
-      </w:pPr>
-      <w:r>
-        <w:t xml:space="preserve">What is the confidence level we require?</w:t>
-      </w:r>
-    </w:p>
-    <w:p>
-      <w:pPr>
         <w:numPr>
           <w:ilvl w:val="0"/>
           <w:numId w:val="1013"/>
         </w:numPr>
+      </w:pPr>
+      <w:r>
+        <w:t xml:space="preserve">Are we doing one-sided or two-sided testing? (usually 2-sided)</w:t>
+      </w:r>
+    </w:p>
+    <w:p>
+      <w:pPr>
         <w:pStyle w:val="Compact"/>
-      </w:pPr>
-      <w:r>
-        <w:t xml:space="preserve">Are we doing one-sided or two-sided testing? (usually 2-sided)</w:t>
-      </w:r>
-    </w:p>
-    <w:p>
-      <w:pPr>
         <w:numPr>
           <w:ilvl w:val="0"/>
           <w:numId w:val="1013"/>
         </w:numPr>
+      </w:pPr>
+      <w:r>
+        <w:t xml:space="preserve">What does the distribution of each individual sample tell us about which inferential procedure to use?</w:t>
+      </w:r>
+    </w:p>
+    <w:p>
+      <w:pPr>
         <w:pStyle w:val="Compact"/>
-      </w:pPr>
-      <w:r>
-        <w:t xml:space="preserve">What does the distribution of each individual sample tell us about which inferential procedure to use?</w:t>
-      </w:r>
-    </w:p>
-    <w:p>
-      <w:pPr>
         <w:numPr>
           <w:ilvl w:val="0"/>
           <w:numId w:val="1013"/>
         </w:numPr>
+      </w:pPr>
+      <w:r>
+        <w:t xml:space="preserve">Are there meaningful differences between population means?</w:t>
+      </w:r>
+    </w:p>
+    <w:p>
+      <w:pPr>
         <w:pStyle w:val="Compact"/>
-      </w:pPr>
-      <w:r>
-        <w:t xml:space="preserve">Are there meaningful differences between population means?</w:t>
-      </w:r>
-    </w:p>
-    <w:p>
-      <w:pPr>
         <w:numPr>
           <w:ilvl w:val="0"/>
           <w:numId w:val="1013"/>
         </w:numPr>
-        <w:pStyle w:val="Compact"/>
       </w:pPr>
       <w:r>
         <w:t xml:space="preserve">Can we identify pairwise comparisons of means that show meaningful differences using an appropriate procedure that protects against Type I error expansion due to multiple comparisons?</w:t>
@@ -10721,7 +10719,7 @@
         <w:rPr>
           <w:rStyle w:val="VerbatimChar"/>
         </w:rPr>
-        <w:t xml:space="preserve">  abind_1.4-5          askpass_1.2.0        backports_1.5.0     </w:t>
+        <w:t xml:space="preserve">  abind_1.4-8          askpass_1.2.0        backports_1.5.0     </w:t>
       </w:r>
       <w:r>
         <w:br/>
@@ -10838,16 +10836,16 @@
         <w:rPr>
           <w:rStyle w:val="VerbatimChar"/>
         </w:rPr>
-        <w:t xml:space="preserve">  dbplyr_2.5.0         Deriv_4.1.3          desc_1.4.3          </w:t>
-      </w:r>
-      <w:r>
-        <w:br/>
-      </w:r>
-      <w:r>
-        <w:rPr>
-          <w:rStyle w:val="VerbatimChar"/>
-        </w:rPr>
-        <w:t xml:space="preserve">  digest_0.6.37        distributional_0.4.0 doBy_4.6.22         </w:t>
+        <w:t xml:space="preserve">  dbplyr_2.5.0         Deriv_4.1.6          desc_1.4.3          </w:t>
+      </w:r>
+      <w:r>
+        <w:br/>
+      </w:r>
+      <w:r>
+        <w:rPr>
+          <w:rStyle w:val="VerbatimChar"/>
+        </w:rPr>
+        <w:t xml:space="preserve">  digest_0.6.37        distributional_0.5.0 doBy_4.6.22         </w:t>
       </w:r>
       <w:r>
         <w:br/>
@@ -10874,7 +10872,7 @@
         <w:rPr>
           <w:rStyle w:val="VerbatimChar"/>
         </w:rPr>
-        <w:t xml:space="preserve">  emmeans_1.10.4       estimability_1.5.1   evaluate_0.24.0     </w:t>
+        <w:t xml:space="preserve">  emmeans_1.10.4       estimability_1.5.1   evaluate_1.0.0      </w:t>
       </w:r>
       <w:r>
         <w:br/>
@@ -10991,7 +10989,7 @@
         <w:rPr>
           <w:rStyle w:val="VerbatimChar"/>
         </w:rPr>
-        <w:t xml:space="preserve">  janitor_2.2.0        jquerylib_0.1.4      jsonlite_1.8.8      </w:t>
+        <w:t xml:space="preserve">  janitor_2.2.0        jquerylib_0.1.4      jsonlite_1.8.9      </w:t>
       </w:r>
       <w:r>
         <w:br/>
@@ -11036,7 +11034,7 @@
         <w:rPr>
           <w:rStyle w:val="VerbatimChar"/>
         </w:rPr>
-        <w:t xml:space="preserve">  Matrix_1.7-0         MatrixModels_0.5.3   matrixStats_1.4.0   </w:t>
+        <w:t xml:space="preserve">  Matrix_1.7-0         MatrixModels_0.5.3   matrixStats_1.4.1   </w:t>
       </w:r>
       <w:r>
         <w:br/>
@@ -11099,7 +11097,7 @@
         <w:rPr>
           <w:rStyle w:val="VerbatimChar"/>
         </w:rPr>
-        <w:t xml:space="preserve">  parameters_0.22.2    patchwork_1.2.0      pbkrtest_0.5.3      </w:t>
+        <w:t xml:space="preserve">  parameters_0.22.2    patchwork_1.3.0      pbkrtest_0.5.3      </w:t>
       </w:r>
       <w:r>
         <w:br/>
@@ -11135,7 +11133,7 @@
         <w:rPr>
           <w:rStyle w:val="VerbatimChar"/>
         </w:rPr>
-        <w:t xml:space="preserve">  promises_1.3.0       ps_1.7.7             purrr_1.0.2         </w:t>
+        <w:t xml:space="preserve">  promises_1.3.0       ps_1.8.0             purrr_1.0.2         </w:t>
       </w:r>
       <w:r>
         <w:br/>
@@ -11216,7 +11214,7 @@
         <w:rPr>
           <w:rStyle w:val="VerbatimChar"/>
         </w:rPr>
-        <w:t xml:space="preserve">  sandwich_3.1-0       sass_0.4.9           scales_1.3.0        </w:t>
+        <w:t xml:space="preserve">  sandwich_3.1-1       sass_0.4.9           scales_1.3.0        </w:t>
       </w:r>
       <w:r>
         <w:br/>
@@ -11306,7 +11304,7 @@
         <w:rPr>
           <w:rStyle w:val="VerbatimChar"/>
         </w:rPr>
-        <w:t xml:space="preserve">  tinytex_0.52         tools_4.4.1          tzdb_0.4.0          </w:t>
+        <w:t xml:space="preserve">  tinytex_0.53         tools_4.4.1          tzdb_0.4.0          </w:t>
       </w:r>
       <w:r>
         <w:br/>
@@ -11324,7 +11322,7 @@
         <w:rPr>
           <w:rStyle w:val="VerbatimChar"/>
         </w:rPr>
-        <w:t xml:space="preserve">  V8_5.0.0             vctrs_0.6.5          viridis_0.6.5       </w:t>
+        <w:t xml:space="preserve">  V8_5.0.1             vctrs_0.6.5          viridis_0.6.5       </w:t>
       </w:r>
       <w:r>
         <w:br/>
@@ -11386,14 +11384,14 @@
 <file path=word/numbering.xml><?xml version="1.0" encoding="utf-8"?>
 <w:numbering xmlns:w="http://schemas.openxmlformats.org/wordprocessingml/2006/main">
   <w:abstractNum w:abstractNumId="990">
-    <w:nsid w:val="A990"/>
+    <w:nsid w:val="0000A990"/>
     <w:multiLevelType w:val="multilevel"/>
     <w:lvl w:ilvl="0">
       <w:numFmt w:val="bullet"/>
       <w:lvlText w:val=" "/>
       <w:lvlJc w:val="left"/>
       <w:pPr>
-        <w:ind w:left="720" w:hanging="480"/>
+        <w:ind w:left="720" w:hanging="360"/>
       </w:pPr>
     </w:lvl>
     <w:lvl w:ilvl="1">
@@ -11401,7 +11399,7 @@
       <w:lvlText w:val=" "/>
       <w:lvlJc w:val="left"/>
       <w:pPr>
-        <w:ind w:left="1440" w:hanging="480"/>
+        <w:ind w:left="1440" w:hanging="360"/>
       </w:pPr>
     </w:lvl>
     <w:lvl w:ilvl="2">
@@ -11409,7 +11407,7 @@
       <w:lvlText w:val=" "/>
       <w:lvlJc w:val="left"/>
       <w:pPr>
-        <w:ind w:left="2160" w:hanging="480"/>
+        <w:ind w:left="2160" w:hanging="360"/>
       </w:pPr>
     </w:lvl>
     <w:lvl w:ilvl="3">
@@ -11417,7 +11415,7 @@
       <w:lvlText w:val=" "/>
       <w:lvlJc w:val="left"/>
       <w:pPr>
-        <w:ind w:left="2880" w:hanging="480"/>
+        <w:ind w:left="2880" w:hanging="360"/>
       </w:pPr>
     </w:lvl>
     <w:lvl w:ilvl="4">
@@ -11425,7 +11423,7 @@
       <w:lvlText w:val=" "/>
       <w:lvlJc w:val="left"/>
       <w:pPr>
-        <w:ind w:left="3600" w:hanging="480"/>
+        <w:ind w:left="3600" w:hanging="360"/>
       </w:pPr>
     </w:lvl>
     <w:lvl w:ilvl="5">
@@ -11433,7 +11431,7 @@
       <w:lvlText w:val=" "/>
       <w:lvlJc w:val="left"/>
       <w:pPr>
-        <w:ind w:left="4320" w:hanging="480"/>
+        <w:ind w:left="4320" w:hanging="360"/>
       </w:pPr>
     </w:lvl>
     <w:lvl w:ilvl="6">
@@ -11441,7 +11439,7 @@
       <w:lvlText w:val=" "/>
       <w:lvlJc w:val="left"/>
       <w:pPr>
-        <w:ind w:left="5040" w:hanging="480"/>
+        <w:ind w:left="5040" w:hanging="360"/>
       </w:pPr>
     </w:lvl>
     <w:lvl w:ilvl="7">
@@ -11449,7 +11447,7 @@
       <w:lvlText w:val=" "/>
       <w:lvlJc w:val="left"/>
       <w:pPr>
-        <w:ind w:left="5760" w:hanging="480"/>
+        <w:ind w:left="5760" w:hanging="360"/>
       </w:pPr>
     </w:lvl>
     <w:lvl w:ilvl="8">
@@ -11457,88 +11455,115 @@
       <w:lvlText w:val=" "/>
       <w:lvlJc w:val="left"/>
       <w:pPr>
-        <w:ind w:left="6480" w:hanging="480"/>
+        <w:ind w:left="6480" w:hanging="360"/>
       </w:pPr>
     </w:lvl>
   </w:abstractNum>
   <w:abstractNum w:abstractNumId="991">
-    <w:nsid w:val="A991"/>
+    <w:nsid w:val="0000A991"/>
     <w:multiLevelType w:val="multilevel"/>
     <w:lvl w:ilvl="0">
       <w:numFmt w:val="bullet"/>
-      <w:lvlText w:val="•"/>
+      <w:lvlText w:val=""/>
       <w:lvlJc w:val="left"/>
       <w:pPr>
-        <w:ind w:left="720" w:hanging="480"/>
-      </w:pPr>
+        <w:ind w:left="720" w:hanging="360"/>
+      </w:pPr>
+      <w:rPr>
+        <w:rFonts w:ascii="Symbol" w:hAnsi="Symbol" w:cs="Symbol" w:hint="default"/>
+      </w:rPr>
     </w:lvl>
     <w:lvl w:ilvl="1">
       <w:numFmt w:val="bullet"/>
-      <w:lvlText w:val="–"/>
+      <w:lvlText w:val="o"/>
       <w:lvlJc w:val="left"/>
       <w:pPr>
-        <w:ind w:left="1440" w:hanging="480"/>
-      </w:pPr>
+        <w:ind w:left="1440" w:hanging="360"/>
+      </w:pPr>
+      <w:rPr>
+        <w:rFonts w:ascii="Courier New" w:hAnsi="Courier New" w:cs="Courier New" w:hint="default"/>
+      </w:rPr>
     </w:lvl>
     <w:lvl w:ilvl="2">
       <w:numFmt w:val="bullet"/>
-      <w:lvlText w:val="•"/>
+      <w:lvlText w:val=""/>
       <w:lvlJc w:val="left"/>
       <w:pPr>
-        <w:ind w:left="2160" w:hanging="480"/>
-      </w:pPr>
+        <w:ind w:left="2160" w:hanging="360"/>
+      </w:pPr>
+      <w:rPr>
+        <w:rFonts w:ascii="Wingdings" w:hAnsi="Wingdings" w:cs="Wingdings" w:hint="default"/>
+      </w:rPr>
     </w:lvl>
     <w:lvl w:ilvl="3">
       <w:numFmt w:val="bullet"/>
-      <w:lvlText w:val="–"/>
+      <w:lvlText w:val=""/>
       <w:lvlJc w:val="left"/>
       <w:pPr>
-        <w:ind w:left="2880" w:hanging="480"/>
-      </w:pPr>
+        <w:ind w:left="2880" w:hanging="360"/>
+      </w:pPr>
+      <w:rPr>
+        <w:rFonts w:ascii="Symbol" w:hAnsi="Symbol" w:cs="Symbol" w:hint="default"/>
+      </w:rPr>
     </w:lvl>
     <w:lvl w:ilvl="4">
       <w:numFmt w:val="bullet"/>
-      <w:lvlText w:val="•"/>
+      <w:lvlText w:val="o"/>
       <w:lvlJc w:val="left"/>
       <w:pPr>
-        <w:ind w:left="3600" w:hanging="480"/>
-      </w:pPr>
+        <w:ind w:left="3600" w:hanging="360"/>
+      </w:pPr>
+      <w:rPr>
+        <w:rFonts w:ascii="Courier New" w:hAnsi="Courier New" w:cs="Courier New" w:hint="default"/>
+      </w:rPr>
     </w:lvl>
     <w:lvl w:ilvl="5">
       <w:numFmt w:val="bullet"/>
-      <w:lvlText w:val="–"/>
+      <w:lvlText w:val=""/>
       <w:lvlJc w:val="left"/>
       <w:pPr>
-        <w:ind w:left="4320" w:hanging="480"/>
-      </w:pPr>
+        <w:ind w:left="4320" w:hanging="360"/>
+      </w:pPr>
+      <w:rPr>
+        <w:rFonts w:ascii="Wingdings" w:hAnsi="Wingdings" w:cs="Wingdings" w:hint="default"/>
+      </w:rPr>
     </w:lvl>
     <w:lvl w:ilvl="6">
       <w:numFmt w:val="bullet"/>
-      <w:lvlText w:val="•"/>
+      <w:lvlText w:val=""/>
       <w:lvlJc w:val="left"/>
       <w:pPr>
-        <w:ind w:left="5040" w:hanging="480"/>
-      </w:pPr>
+        <w:ind w:left="5040" w:hanging="360"/>
+      </w:pPr>
+      <w:rPr>
+        <w:rFonts w:ascii="Symbol" w:hAnsi="Symbol" w:cs="Symbol" w:hint="default"/>
+      </w:rPr>
     </w:lvl>
     <w:lvl w:ilvl="7">
       <w:numFmt w:val="bullet"/>
-      <w:lvlText w:val="–"/>
+      <w:lvlText w:val="o"/>
       <w:lvlJc w:val="left"/>
       <w:pPr>
-        <w:ind w:left="5760" w:hanging="480"/>
-      </w:pPr>
+        <w:ind w:left="5760" w:hanging="360"/>
+      </w:pPr>
+      <w:rPr>
+        <w:rFonts w:ascii="Courier New" w:hAnsi="Courier New" w:cs="Courier New" w:hint="default"/>
+      </w:rPr>
     </w:lvl>
     <w:lvl w:ilvl="8">
       <w:numFmt w:val="bullet"/>
-      <w:lvlText w:val="•"/>
+      <w:lvlText w:val=""/>
       <w:lvlJc w:val="left"/>
       <w:pPr>
-        <w:ind w:left="6480" w:hanging="480"/>
-      </w:pPr>
+        <w:ind w:left="6480" w:hanging="360"/>
+      </w:pPr>
+      <w:rPr>
+        <w:rFonts w:ascii="Wingdings" w:hAnsi="Wingdings" w:cs="Wingdings" w:hint="default"/>
+      </w:rPr>
     </w:lvl>
   </w:abstractNum>
   <w:abstractNum w:abstractNumId="99411">
-    <w:nsid w:val="A99411"/>
+    <w:nsid w:val="00A99411"/>
     <w:multiLevelType w:val="multilevel"/>
     <w:lvl w:ilvl="0">
       <w:start w:val="1"/>
@@ -11546,7 +11571,7 @@
       <w:lvlText w:val="%1."/>
       <w:lvlJc w:val="left"/>
       <w:pPr>
-        <w:ind w:left="720" w:hanging="480"/>
+        <w:ind w:left="720" w:hanging="360"/>
       </w:pPr>
     </w:lvl>
     <w:lvl w:ilvl="1">
@@ -11555,7 +11580,7 @@
       <w:lvlText w:val="%2."/>
       <w:lvlJc w:val="left"/>
       <w:pPr>
-        <w:ind w:left="1440" w:hanging="480"/>
+        <w:ind w:left="1440" w:hanging="360"/>
       </w:pPr>
     </w:lvl>
     <w:lvl w:ilvl="2">
@@ -11564,7 +11589,7 @@
       <w:lvlText w:val="%3."/>
       <w:lvlJc w:val="left"/>
       <w:pPr>
-        <w:ind w:left="2160" w:hanging="480"/>
+        <w:ind w:left="2160" w:hanging="360"/>
       </w:pPr>
     </w:lvl>
     <w:lvl w:ilvl="3">
@@ -11573,7 +11598,7 @@
       <w:lvlText w:val="%4."/>
       <w:lvlJc w:val="left"/>
       <w:pPr>
-        <w:ind w:left="2880" w:hanging="480"/>
+        <w:ind w:left="2880" w:hanging="360"/>
       </w:pPr>
     </w:lvl>
     <w:lvl w:ilvl="4">
@@ -11582,7 +11607,7 @@
       <w:lvlText w:val="%5."/>
       <w:lvlJc w:val="left"/>
       <w:pPr>
-        <w:ind w:left="3600" w:hanging="480"/>
+        <w:ind w:left="3600" w:hanging="360"/>
       </w:pPr>
     </w:lvl>
     <w:lvl w:ilvl="5">
@@ -11591,7 +11616,7 @@
       <w:lvlText w:val="%6."/>
       <w:lvlJc w:val="left"/>
       <w:pPr>
-        <w:ind w:left="4320" w:hanging="480"/>
+        <w:ind w:left="4320" w:hanging="360"/>
       </w:pPr>
     </w:lvl>
     <w:lvl w:ilvl="6">
@@ -11600,7 +11625,7 @@
       <w:lvlText w:val="%7."/>
       <w:lvlJc w:val="left"/>
       <w:pPr>
-        <w:ind w:left="5040" w:hanging="480"/>
+        <w:ind w:left="5040" w:hanging="360"/>
       </w:pPr>
     </w:lvl>
     <w:lvl w:ilvl="7">
@@ -11609,7 +11634,7 @@
       <w:lvlText w:val="%8."/>
       <w:lvlJc w:val="left"/>
       <w:pPr>
-        <w:ind w:left="5760" w:hanging="480"/>
+        <w:ind w:left="5760" w:hanging="360"/>
       </w:pPr>
     </w:lvl>
     <w:lvl w:ilvl="8">
@@ -11618,7 +11643,7 @@
       <w:lvlText w:val="%9."/>
       <w:lvlJc w:val="left"/>
       <w:pPr>
-        <w:ind w:left="6480" w:hanging="480"/>
+        <w:ind w:left="6480" w:hanging="360"/>
       </w:pPr>
     </w:lvl>
   </w:abstractNum>
@@ -11747,10 +11772,10 @@
     <w:name w:val="Body Text"/>
     <w:basedOn w:val="Normal"/>
     <w:link w:val="BodyTextChar"/>
+    <w:qFormat/>
     <w:pPr>
       <w:spacing w:after="180" w:before="180"/>
     </w:pPr>
-    <w:qFormat/>
   </w:style>
   <w:style w:customStyle="1" w:styleId="FirstParagraph" w:type="paragraph">
     <w:name w:val="First Paragraph"/>
@@ -11770,36 +11795,70 @@
     <w:name w:val="Title"/>
     <w:basedOn w:val="Normal"/>
     <w:next w:val="BodyText"/>
+    <w:link w:val="TitleChar"/>
+    <w:uiPriority w:val="10"/>
     <w:qFormat/>
+    <w:rsid w:val="00A10FD9"/>
     <w:pPr>
-      <w:keepNext/>
-      <w:keepLines/>
-      <w:spacing w:after="240" w:before="480"/>
+      <w:spacing w:after="80" w:line="240" w:lineRule="auto"/>
+      <w:contextualSpacing/>
       <w:jc w:val="center"/>
     </w:pPr>
     <w:rPr>
       <w:rFonts w:asciiTheme="majorHAnsi" w:cstheme="majorBidi" w:eastAsiaTheme="majorEastAsia" w:hAnsiTheme="majorHAnsi"/>
-      <w:b/>
-      <w:bCs/>
-      <w:color w:themeColor="accent1" w:themeShade="B5" w:val="345A8A"/>
-      <w:sz w:val="36"/>
-      <w:szCs w:val="36"/>
+      <w:spacing w:val="-10"/>
+      <w:kern w:val="28"/>
+      <w:sz w:val="56"/>
+      <w:szCs w:val="56"/>
+    </w:rPr>
+  </w:style>
+  <w:style w:customStyle="1" w:styleId="TitleChar" w:type="character">
+    <w:name w:val="Title Char"/>
+    <w:basedOn w:val="DefaultParagraphFont"/>
+    <w:link w:val="Title"/>
+    <w:uiPriority w:val="10"/>
+    <w:rsid w:val="00A10FD9"/>
+    <w:rPr>
+      <w:rFonts w:asciiTheme="majorHAnsi" w:cstheme="majorBidi" w:eastAsiaTheme="majorEastAsia" w:hAnsiTheme="majorHAnsi"/>
+      <w:spacing w:val="-10"/>
+      <w:kern w:val="28"/>
+      <w:sz w:val="56"/>
+      <w:szCs w:val="56"/>
     </w:rPr>
   </w:style>
   <w:style w:styleId="Subtitle" w:type="paragraph">
     <w:name w:val="Subtitle"/>
-    <w:basedOn w:val="Title"/>
+    <w:basedOn w:val="Normal"/>
     <w:next w:val="BodyText"/>
+    <w:link w:val="SubtitleChar"/>
+    <w:uiPriority w:val="11"/>
     <w:qFormat/>
+    <w:rsid w:val="00A10FD9"/>
     <w:pPr>
-      <w:keepNext/>
-      <w:keepLines/>
-      <w:spacing w:after="240" w:before="240"/>
-      <w:jc w:val="center"/>
+      <w:numPr>
+        <w:ilvl w:val="1"/>
+      </w:numPr>
     </w:pPr>
     <w:rPr>
-      <w:sz w:val="30"/>
-      <w:szCs w:val="30"/>
+      <w:rFonts w:cstheme="majorBidi" w:eastAsiaTheme="majorEastAsia"/>
+      <w:color w:themeColor="text1" w:themeTint="A6" w:val="595959"/>
+      <w:spacing w:val="15"/>
+      <w:sz w:val="28"/>
+      <w:szCs w:val="28"/>
+    </w:rPr>
+  </w:style>
+  <w:style w:customStyle="1" w:styleId="SubtitleChar" w:type="character">
+    <w:name w:val="Subtitle Char"/>
+    <w:basedOn w:val="DefaultParagraphFont"/>
+    <w:link w:val="Subtitle"/>
+    <w:uiPriority w:val="11"/>
+    <w:rsid w:val="00A10FD9"/>
+    <w:rPr>
+      <w:rFonts w:cstheme="majorBidi" w:eastAsiaTheme="majorEastAsia"/>
+      <w:color w:themeColor="text1" w:themeTint="A6" w:val="595959"/>
+      <w:spacing w:val="15"/>
+      <w:sz w:val="28"/>
+      <w:szCs w:val="28"/>
     </w:rPr>
   </w:style>
   <w:style w:customStyle="1" w:styleId="Author" w:type="paragraph">
@@ -11830,15 +11889,14 @@
     <w:pPr>
       <w:keepNext/>
       <w:keepLines/>
+      <w:spacing w:after="0" w:before="300"/>
       <w:jc w:val="center"/>
-      <w:spacing w:after="0" w:before="300"/>
     </w:pPr>
     <w:rPr>
+      <w:b/>
+      <w:color w:val="345A8A"/>
       <w:sz w:val="20"/>
       <w:szCs w:val="20"/>
-      <w:b/>
-      <w:color w:val="345A8A"/>
-      &gt;
     </w:rPr>
   </w:style>
   <w:style w:customStyle="1" w:styleId="Abstract" w:type="paragraph">
@@ -11865,191 +11923,321 @@
     <w:rPr/>
   </w:style>
   <w:style w:styleId="Heading1" w:type="paragraph">
-    <w:name w:val="Heading 1"/>
+    <w:name w:val="heading 1"/>
     <w:basedOn w:val="Normal"/>
     <w:next w:val="BodyText"/>
+    <w:link w:val="Heading1Char"/>
     <w:uiPriority w:val="9"/>
     <w:qFormat/>
+    <w:rsid w:val="00A10FD9"/>
     <w:pPr>
       <w:keepNext/>
       <w:keepLines/>
-      <w:spacing w:after="0" w:before="480"/>
+      <w:spacing w:after="80" w:before="360"/>
       <w:outlineLvl w:val="0"/>
     </w:pPr>
     <w:rPr>
       <w:rFonts w:asciiTheme="majorHAnsi" w:cstheme="majorBidi" w:eastAsiaTheme="majorEastAsia" w:hAnsiTheme="majorHAnsi"/>
-      <w:b/>
-      <w:bCs/>
-      <w:color w:themeColor="accent1" w:val="4F81BD"/>
+      <w:color w:themeColor="accent1" w:themeShade="BF" w:val="0F4761"/>
+      <w:sz w:val="40"/>
+      <w:szCs w:val="40"/>
+    </w:rPr>
+  </w:style>
+  <w:style w:styleId="Heading2" w:type="paragraph">
+    <w:name w:val="heading 2"/>
+    <w:basedOn w:val="Normal"/>
+    <w:next w:val="BodyText"/>
+    <w:link w:val="Heading2Char"/>
+    <w:uiPriority w:val="9"/>
+    <w:semiHidden/>
+    <w:unhideWhenUsed/>
+    <w:qFormat/>
+    <w:rsid w:val="00A10FD9"/>
+    <w:pPr>
+      <w:keepNext/>
+      <w:keepLines/>
+      <w:spacing w:after="80" w:before="160"/>
+      <w:outlineLvl w:val="1"/>
+    </w:pPr>
+    <w:rPr>
+      <w:rFonts w:asciiTheme="majorHAnsi" w:cstheme="majorBidi" w:eastAsiaTheme="majorEastAsia" w:hAnsiTheme="majorHAnsi"/>
+      <w:color w:themeColor="accent1" w:themeShade="BF" w:val="0F4761"/>
       <w:sz w:val="32"/>
       <w:szCs w:val="32"/>
     </w:rPr>
   </w:style>
-  <w:style w:styleId="Heading2" w:type="paragraph">
-    <w:name w:val="Heading 2"/>
+  <w:style w:styleId="Heading3" w:type="paragraph">
+    <w:name w:val="heading 3"/>
     <w:basedOn w:val="Normal"/>
     <w:next w:val="BodyText"/>
+    <w:link w:val="Heading3Char"/>
     <w:uiPriority w:val="9"/>
+    <w:semiHidden/>
     <w:unhideWhenUsed/>
     <w:qFormat/>
+    <w:rsid w:val="00A10FD9"/>
     <w:pPr>
       <w:keepNext/>
       <w:keepLines/>
-      <w:spacing w:after="0" w:before="200"/>
-      <w:outlineLvl w:val="1"/>
+      <w:spacing w:after="80" w:before="160"/>
+      <w:outlineLvl w:val="2"/>
     </w:pPr>
     <w:rPr>
-      <w:rFonts w:asciiTheme="majorHAnsi" w:cstheme="majorBidi" w:eastAsiaTheme="majorEastAsia" w:hAnsiTheme="majorHAnsi"/>
-      <w:b/>
-      <w:bCs/>
-      <w:color w:themeColor="accent1" w:val="4F81BD"/>
+      <w:rFonts w:cstheme="majorBidi" w:eastAsiaTheme="majorEastAsia"/>
+      <w:color w:themeColor="accent1" w:themeShade="BF" w:val="0F4761"/>
       <w:sz w:val="28"/>
       <w:szCs w:val="28"/>
     </w:rPr>
   </w:style>
-  <w:style w:styleId="Heading3" w:type="paragraph">
-    <w:name w:val="Heading 3"/>
+  <w:style w:styleId="Heading4" w:type="paragraph">
+    <w:name w:val="heading 4"/>
     <w:basedOn w:val="Normal"/>
     <w:next w:val="BodyText"/>
+    <w:link w:val="Heading4Char"/>
     <w:uiPriority w:val="9"/>
+    <w:semiHidden/>
     <w:unhideWhenUsed/>
     <w:qFormat/>
+    <w:rsid w:val="00A10FD9"/>
     <w:pPr>
       <w:keepNext/>
       <w:keepLines/>
-      <w:spacing w:after="0" w:before="200"/>
-      <w:outlineLvl w:val="2"/>
+      <w:spacing w:after="40" w:before="80"/>
+      <w:outlineLvl w:val="3"/>
     </w:pPr>
     <w:rPr>
-      <w:rFonts w:asciiTheme="majorHAnsi" w:cstheme="majorBidi" w:eastAsiaTheme="majorEastAsia" w:hAnsiTheme="majorHAnsi"/>
-      <w:b/>
-      <w:bCs/>
-      <w:color w:themeColor="accent1" w:val="4F81BD"/>
-      <w:sz w:val="24"/>
-      <w:szCs w:val="24"/>
+      <w:rFonts w:cstheme="majorBidi" w:eastAsiaTheme="majorEastAsia"/>
+      <w:i/>
+      <w:iCs/>
+      <w:color w:themeColor="accent1" w:themeShade="BF" w:val="0F4761"/>
     </w:rPr>
   </w:style>
-  <w:style w:styleId="Heading4" w:type="paragraph">
-    <w:name w:val="Heading 4"/>
+  <w:style w:styleId="Heading5" w:type="paragraph">
+    <w:name w:val="heading 5"/>
     <w:basedOn w:val="Normal"/>
     <w:next w:val="BodyText"/>
+    <w:link w:val="Heading5Char"/>
     <w:uiPriority w:val="9"/>
+    <w:semiHidden/>
     <w:unhideWhenUsed/>
     <w:qFormat/>
+    <w:rsid w:val="00A10FD9"/>
     <w:pPr>
       <w:keepNext/>
       <w:keepLines/>
-      <w:spacing w:after="0" w:before="200"/>
-      <w:outlineLvl w:val="3"/>
+      <w:spacing w:after="40" w:before="80"/>
+      <w:outlineLvl w:val="4"/>
     </w:pPr>
     <w:rPr>
-      <w:rFonts w:asciiTheme="majorHAnsi" w:cstheme="majorBidi" w:eastAsiaTheme="majorEastAsia" w:hAnsiTheme="majorHAnsi"/>
-      <w:i/>
-      <w:bCs/>
-      <w:color w:themeColor="accent1" w:val="4F81BD"/>
-      <w:sz w:val="24"/>
-      <w:szCs w:val="24"/>
+      <w:rFonts w:cstheme="majorBidi" w:eastAsiaTheme="majorEastAsia"/>
+      <w:color w:themeColor="accent1" w:themeShade="BF" w:val="0F4761"/>
     </w:rPr>
   </w:style>
-  <w:style w:styleId="Heading5" w:type="paragraph">
-    <w:name w:val="Heading 5"/>
+  <w:style w:styleId="Heading6" w:type="paragraph">
+    <w:name w:val="heading 6"/>
     <w:basedOn w:val="Normal"/>
     <w:next w:val="BodyText"/>
+    <w:link w:val="Heading6Char"/>
     <w:uiPriority w:val="9"/>
+    <w:semiHidden/>
     <w:unhideWhenUsed/>
     <w:qFormat/>
+    <w:rsid w:val="00A10FD9"/>
     <w:pPr>
       <w:keepNext/>
       <w:keepLines/>
-      <w:spacing w:after="0" w:before="200"/>
-      <w:outlineLvl w:val="4"/>
+      <w:spacing w:after="0" w:before="40"/>
+      <w:outlineLvl w:val="5"/>
     </w:pPr>
     <w:rPr>
-      <w:rFonts w:asciiTheme="majorHAnsi" w:cstheme="majorBidi" w:eastAsiaTheme="majorEastAsia" w:hAnsiTheme="majorHAnsi"/>
+      <w:rFonts w:cstheme="majorBidi" w:eastAsiaTheme="majorEastAsia"/>
+      <w:i/>
       <w:iCs/>
-      <w:color w:themeColor="accent1" w:val="4F81BD"/>
-      <w:sz w:val="24"/>
-      <w:szCs w:val="24"/>
+      <w:color w:themeColor="text1" w:themeTint="A6" w:val="595959"/>
     </w:rPr>
   </w:style>
-  <w:style w:styleId="Heading6" w:type="paragraph">
-    <w:name w:val="Heading 6"/>
+  <w:style w:styleId="Heading7" w:type="paragraph">
+    <w:name w:val="heading 7"/>
     <w:basedOn w:val="Normal"/>
     <w:next w:val="BodyText"/>
+    <w:link w:val="Heading7Char"/>
     <w:uiPriority w:val="9"/>
+    <w:semiHidden/>
     <w:unhideWhenUsed/>
     <w:qFormat/>
+    <w:rsid w:val="00A10FD9"/>
     <w:pPr>
       <w:keepNext/>
       <w:keepLines/>
-      <w:spacing w:after="0" w:before="200"/>
-      <w:outlineLvl w:val="5"/>
+      <w:spacing w:after="0" w:before="40"/>
+      <w:outlineLvl w:val="6"/>
     </w:pPr>
     <w:rPr>
-      <w:rFonts w:asciiTheme="majorHAnsi" w:cstheme="majorBidi" w:eastAsiaTheme="majorEastAsia" w:hAnsiTheme="majorHAnsi"/>
-      <w:color w:themeColor="accent1" w:val="4F81BD"/>
-      <w:sz w:val="24"/>
-      <w:szCs w:val="24"/>
+      <w:rFonts w:cstheme="majorBidi" w:eastAsiaTheme="majorEastAsia"/>
+      <w:color w:themeColor="text1" w:themeTint="A6" w:val="595959"/>
     </w:rPr>
   </w:style>
-  <w:style w:styleId="Heading7" w:type="paragraph">
-    <w:name w:val="Heading 7"/>
+  <w:style w:styleId="Heading8" w:type="paragraph">
+    <w:name w:val="heading 8"/>
     <w:basedOn w:val="Normal"/>
     <w:next w:val="BodyText"/>
+    <w:link w:val="Heading8Char"/>
     <w:uiPriority w:val="9"/>
+    <w:semiHidden/>
     <w:unhideWhenUsed/>
     <w:qFormat/>
+    <w:rsid w:val="00A10FD9"/>
     <w:pPr>
       <w:keepNext/>
       <w:keepLines/>
-      <w:spacing w:after="0" w:before="200"/>
-      <w:outlineLvl w:val="6"/>
+      <w:spacing w:after="0"/>
+      <w:outlineLvl w:val="7"/>
     </w:pPr>
     <w:rPr>
-      <w:rFonts w:asciiTheme="majorHAnsi" w:cstheme="majorBidi" w:eastAsiaTheme="majorEastAsia" w:hAnsiTheme="majorHAnsi"/>
-      <w:color w:themeColor="accent1" w:val="4F81BD"/>
-      <w:sz w:val="24"/>
-      <w:szCs w:val="24"/>
+      <w:rFonts w:cstheme="majorBidi" w:eastAsiaTheme="majorEastAsia"/>
+      <w:i/>
+      <w:iCs/>
+      <w:color w:themeColor="text1" w:themeTint="D8" w:val="272727"/>
     </w:rPr>
   </w:style>
-  <w:style w:styleId="Heading8" w:type="paragraph">
-    <w:name w:val="Heading 8"/>
+  <w:style w:styleId="Heading9" w:type="paragraph">
+    <w:name w:val="heading 9"/>
     <w:basedOn w:val="Normal"/>
     <w:next w:val="BodyText"/>
+    <w:link w:val="Heading9Char"/>
     <w:uiPriority w:val="9"/>
+    <w:semiHidden/>
     <w:unhideWhenUsed/>
     <w:qFormat/>
+    <w:rsid w:val="00A10FD9"/>
     <w:pPr>
       <w:keepNext/>
       <w:keepLines/>
-      <w:spacing w:after="0" w:before="200"/>
-      <w:outlineLvl w:val="7"/>
-    </w:pPr>
-    <w:rPr>
-      <w:rFonts w:asciiTheme="majorHAnsi" w:cstheme="majorBidi" w:eastAsiaTheme="majorEastAsia" w:hAnsiTheme="majorHAnsi"/>
-      <w:color w:themeColor="accent1" w:val="4F81BD"/>
-      <w:sz w:val="24"/>
-      <w:szCs w:val="24"/>
-    </w:rPr>
-  </w:style>
-  <w:style w:styleId="Heading9" w:type="paragraph">
-    <w:name w:val="Heading 9"/>
-    <w:basedOn w:val="Normal"/>
-    <w:next w:val="BodyText"/>
-    <w:uiPriority w:val="9"/>
-    <w:unhideWhenUsed/>
-    <w:qFormat/>
-    <w:pPr>
-      <w:keepNext/>
-      <w:keepLines/>
-      <w:spacing w:after="0" w:before="200"/>
+      <w:spacing w:after="0"/>
       <w:outlineLvl w:val="8"/>
     </w:pPr>
     <w:rPr>
+      <w:rFonts w:cstheme="majorBidi" w:eastAsiaTheme="majorEastAsia"/>
+      <w:color w:themeColor="text1" w:themeTint="D8" w:val="272727"/>
+    </w:rPr>
+  </w:style>
+  <w:style w:customStyle="1" w:styleId="Heading1Char" w:type="character">
+    <w:name w:val="Heading 1 Char"/>
+    <w:basedOn w:val="DefaultParagraphFont"/>
+    <w:link w:val="Heading1"/>
+    <w:uiPriority w:val="9"/>
+    <w:rsid w:val="00A10FD9"/>
+    <w:rPr>
       <w:rFonts w:asciiTheme="majorHAnsi" w:cstheme="majorBidi" w:eastAsiaTheme="majorEastAsia" w:hAnsiTheme="majorHAnsi"/>
-      <w:color w:themeColor="accent1" w:val="4F81BD"/>
-      <w:sz w:val="24"/>
-      <w:szCs w:val="24"/>
+      <w:color w:themeColor="accent1" w:themeShade="BF" w:val="0F4761"/>
+      <w:sz w:val="40"/>
+      <w:szCs w:val="40"/>
+    </w:rPr>
+  </w:style>
+  <w:style w:customStyle="1" w:styleId="Heading2Char" w:type="character">
+    <w:name w:val="Heading 2 Char"/>
+    <w:basedOn w:val="DefaultParagraphFont"/>
+    <w:link w:val="Heading2"/>
+    <w:uiPriority w:val="9"/>
+    <w:semiHidden/>
+    <w:rsid w:val="00A10FD9"/>
+    <w:rPr>
+      <w:rFonts w:asciiTheme="majorHAnsi" w:cstheme="majorBidi" w:eastAsiaTheme="majorEastAsia" w:hAnsiTheme="majorHAnsi"/>
+      <w:color w:themeColor="accent1" w:themeShade="BF" w:val="0F4761"/>
+      <w:sz w:val="32"/>
+      <w:szCs w:val="32"/>
+    </w:rPr>
+  </w:style>
+  <w:style w:customStyle="1" w:styleId="Heading3Char" w:type="character">
+    <w:name w:val="Heading 3 Char"/>
+    <w:basedOn w:val="DefaultParagraphFont"/>
+    <w:link w:val="Heading3"/>
+    <w:uiPriority w:val="9"/>
+    <w:semiHidden/>
+    <w:rsid w:val="00A10FD9"/>
+    <w:rPr>
+      <w:rFonts w:cstheme="majorBidi" w:eastAsiaTheme="majorEastAsia"/>
+      <w:color w:themeColor="accent1" w:themeShade="BF" w:val="0F4761"/>
+      <w:sz w:val="28"/>
+      <w:szCs w:val="28"/>
+    </w:rPr>
+  </w:style>
+  <w:style w:customStyle="1" w:styleId="Heading4Char" w:type="character">
+    <w:name w:val="Heading 4 Char"/>
+    <w:basedOn w:val="DefaultParagraphFont"/>
+    <w:link w:val="Heading4"/>
+    <w:uiPriority w:val="9"/>
+    <w:semiHidden/>
+    <w:rsid w:val="00A10FD9"/>
+    <w:rPr>
+      <w:rFonts w:cstheme="majorBidi" w:eastAsiaTheme="majorEastAsia"/>
+      <w:i/>
+      <w:iCs/>
+      <w:color w:themeColor="accent1" w:themeShade="BF" w:val="0F4761"/>
+    </w:rPr>
+  </w:style>
+  <w:style w:customStyle="1" w:styleId="Heading5Char" w:type="character">
+    <w:name w:val="Heading 5 Char"/>
+    <w:basedOn w:val="DefaultParagraphFont"/>
+    <w:link w:val="Heading5"/>
+    <w:uiPriority w:val="9"/>
+    <w:semiHidden/>
+    <w:rsid w:val="00A10FD9"/>
+    <w:rPr>
+      <w:rFonts w:cstheme="majorBidi" w:eastAsiaTheme="majorEastAsia"/>
+      <w:color w:themeColor="accent1" w:themeShade="BF" w:val="0F4761"/>
+    </w:rPr>
+  </w:style>
+  <w:style w:customStyle="1" w:styleId="Heading6Char" w:type="character">
+    <w:name w:val="Heading 6 Char"/>
+    <w:basedOn w:val="DefaultParagraphFont"/>
+    <w:link w:val="Heading6"/>
+    <w:uiPriority w:val="9"/>
+    <w:semiHidden/>
+    <w:rsid w:val="00A10FD9"/>
+    <w:rPr>
+      <w:rFonts w:cstheme="majorBidi" w:eastAsiaTheme="majorEastAsia"/>
+      <w:i/>
+      <w:iCs/>
+      <w:color w:themeColor="text1" w:themeTint="A6" w:val="595959"/>
+    </w:rPr>
+  </w:style>
+  <w:style w:customStyle="1" w:styleId="Heading7Char" w:type="character">
+    <w:name w:val="Heading 7 Char"/>
+    <w:basedOn w:val="DefaultParagraphFont"/>
+    <w:link w:val="Heading7"/>
+    <w:uiPriority w:val="9"/>
+    <w:semiHidden/>
+    <w:rsid w:val="00A10FD9"/>
+    <w:rPr>
+      <w:rFonts w:cstheme="majorBidi" w:eastAsiaTheme="majorEastAsia"/>
+      <w:color w:themeColor="text1" w:themeTint="A6" w:val="595959"/>
+    </w:rPr>
+  </w:style>
+  <w:style w:customStyle="1" w:styleId="Heading8Char" w:type="character">
+    <w:name w:val="Heading 8 Char"/>
+    <w:basedOn w:val="DefaultParagraphFont"/>
+    <w:link w:val="Heading8"/>
+    <w:uiPriority w:val="9"/>
+    <w:semiHidden/>
+    <w:rsid w:val="00A10FD9"/>
+    <w:rPr>
+      <w:rFonts w:cstheme="majorBidi" w:eastAsiaTheme="majorEastAsia"/>
+      <w:i/>
+      <w:iCs/>
+      <w:color w:themeColor="text1" w:themeTint="D8" w:val="272727"/>
+    </w:rPr>
+  </w:style>
+  <w:style w:customStyle="1" w:styleId="Heading9Char" w:type="character">
+    <w:name w:val="Heading 9 Char"/>
+    <w:basedOn w:val="DefaultParagraphFont"/>
+    <w:link w:val="Heading9"/>
+    <w:uiPriority w:val="9"/>
+    <w:semiHidden/>
+    <w:rsid w:val="00A10FD9"/>
+    <w:rPr>
+      <w:rFonts w:cstheme="majorBidi" w:eastAsiaTheme="majorEastAsia"/>
+      <w:color w:themeColor="text1" w:themeTint="D8" w:val="272727"/>
     </w:rPr>
   </w:style>
   <w:style w:styleId="BlockText" w:type="paragraph">
@@ -12074,8 +12262,8 @@
   </w:style>
   <w:style w:styleId="FootnoteBlockText" w:type="paragraph">
     <w:name w:val="Footnote Block Text"/>
-    <w:basedOn w:val="Footnote Text"/>
-    <w:next w:val="Footnote Text"/>
+    <w:basedOn w:val="FootnoteText"/>
+    <w:next w:val="FootnoteText"/>
     <w:uiPriority w:val="9"/>
     <w:unhideWhenUsed/>
     <w:qFormat/>
@@ -12113,10 +12301,10 @@
         <w:jc w:val="left"/>
       </w:trPr>
       <w:tcPr>
-        <w:vAlign w:val="bottom"/>
         <w:tcBorders>
           <w:bottom w:val="single"/>
         </w:tcBorders>
+        <w:vAlign w:val="bottom"/>
       </w:tcPr>
     </w:tblStylePr>
   </w:style>
@@ -12385,8 +12573,8 @@
     <w:name w:val="ExtensionTok"/>
     <w:basedOn w:val="VerbatimChar"/>
     <w:rPr>
+      <w:b/>
       <w:color w:val="d73a49"/>
-      <w:b/>
     </w:rPr>
   </w:style>
   <w:style w:type="character" w:customStyle="1" w:styleId="PreprocessorTok">
@@ -12428,8 +12616,8 @@
     <w:name w:val="AlertTok"/>
     <w:basedOn w:val="VerbatimChar"/>
     <w:rPr>
+      <w:b/>
       <w:color w:val="ff5555"/>
-      <w:b/>
     </w:rPr>
   </w:style>
   <w:style w:type="character" w:customStyle="1" w:styleId="ErrorTok">
@@ -12461,44 +12649,44 @@
         <a:sysClr val="window" lastClr="FFFFFF"/>
       </a:lt1>
       <a:dk2>
-        <a:srgbClr val="1F497D"/>
+        <a:srgbClr val="0E2841"/>
       </a:dk2>
       <a:lt2>
-        <a:srgbClr val="EEECE1"/>
+        <a:srgbClr val="E8E8E8"/>
       </a:lt2>
       <a:accent1>
-        <a:srgbClr val="4F81BD"/>
+        <a:srgbClr val="156082"/>
       </a:accent1>
       <a:accent2>
-        <a:srgbClr val="C0504D"/>
+        <a:srgbClr val="E97132"/>
       </a:accent2>
       <a:accent3>
-        <a:srgbClr val="9BBB59"/>
+        <a:srgbClr val="196B24"/>
       </a:accent3>
       <a:accent4>
-        <a:srgbClr val="8064A2"/>
+        <a:srgbClr val="0F9ED5"/>
       </a:accent4>
       <a:accent5>
-        <a:srgbClr val="4BACC6"/>
+        <a:srgbClr val="A02B93"/>
       </a:accent5>
       <a:accent6>
-        <a:srgbClr val="F79646"/>
+        <a:srgbClr val="4EA72E"/>
       </a:accent6>
       <a:hlink>
-        <a:srgbClr val="0000FF"/>
+        <a:srgbClr val="467886"/>
       </a:hlink>
       <a:folHlink>
-        <a:srgbClr val="800080"/>
+        <a:srgbClr val="96607D"/>
       </a:folHlink>
     </a:clrScheme>
     <a:fontScheme name="Office">
       <a:majorFont>
-        <a:latin typeface="Calibri"/>
+        <a:latin typeface="Aptos Display" panose="02110004020202020204"/>
         <a:ea typeface=""/>
         <a:cs typeface=""/>
-        <a:font script="Jpan" typeface="ＭＳ ゴシック"/>
+        <a:font script="Jpan" typeface="游ゴシック Light"/>
         <a:font script="Hang" typeface="맑은 고딕"/>
-        <a:font script="Hans" typeface="宋体"/>
+        <a:font script="Hans" typeface="等线 Light"/>
         <a:font script="Hant" typeface="新細明體"/>
         <a:font script="Arab" typeface="Times New Roman"/>
         <a:font script="Hebr" typeface="Times New Roman"/>
@@ -12525,14 +12713,32 @@
         <a:font script="Mong" typeface="Mongolian Baiti"/>
         <a:font script="Viet" typeface="Times New Roman"/>
         <a:font script="Uigh" typeface="Microsoft Uighur"/>
+        <a:font script="Geor" typeface="Sylfaen"/>
+        <a:font script="Armn" typeface="Arial"/>
+        <a:font script="Bugi" typeface="Leelawadee UI"/>
+        <a:font script="Bopo" typeface="Microsoft JhengHei"/>
+        <a:font script="Java" typeface="Javanese Text"/>
+        <a:font script="Lisu" typeface="Segoe UI"/>
+        <a:font script="Mymr" typeface="Myanmar Text"/>
+        <a:font script="Nkoo" typeface="Ebrima"/>
+        <a:font script="Olck" typeface="Nirmala UI"/>
+        <a:font script="Osma" typeface="Ebrima"/>
+        <a:font script="Phag" typeface="Phagspa"/>
+        <a:font script="Syrn" typeface="Estrangelo Edessa"/>
+        <a:font script="Syrj" typeface="Estrangelo Edessa"/>
+        <a:font script="Syre" typeface="Estrangelo Edessa"/>
+        <a:font script="Sora" typeface="Nirmala UI"/>
+        <a:font script="Tale" typeface="Microsoft Tai Le"/>
+        <a:font script="Talu" typeface="Microsoft New Tai Lue"/>
+        <a:font script="Tfng" typeface="Ebrima"/>
       </a:majorFont>
       <a:minorFont>
-        <a:latin typeface="Cambria"/>
+        <a:latin typeface="Aptos" panose="02110004020202020204"/>
         <a:ea typeface=""/>
         <a:cs typeface=""/>
-        <a:font script="Jpan" typeface="ＭＳ 明朝"/>
+        <a:font script="Jpan" typeface="游明朝"/>
         <a:font script="Hang" typeface="맑은 고딕"/>
-        <a:font script="Hans" typeface="宋体"/>
+        <a:font script="Hans" typeface="等线"/>
         <a:font script="Hant" typeface="新細明體"/>
         <a:font script="Arab" typeface="Arial"/>
         <a:font script="Hebr" typeface="Arial"/>
@@ -12559,6 +12765,24 @@
         <a:font script="Mong" typeface="Mongolian Baiti"/>
         <a:font script="Viet" typeface="Arial"/>
         <a:font script="Uigh" typeface="Microsoft Uighur"/>
+        <a:font script="Geor" typeface="Sylfaen"/>
+        <a:font script="Armn" typeface="Arial"/>
+        <a:font script="Bugi" typeface="Leelawadee UI"/>
+        <a:font script="Bopo" typeface="Microsoft JhengHei"/>
+        <a:font script="Java" typeface="Javanese Text"/>
+        <a:font script="Lisu" typeface="Segoe UI"/>
+        <a:font script="Mymr" typeface="Myanmar Text"/>
+        <a:font script="Nkoo" typeface="Ebrima"/>
+        <a:font script="Olck" typeface="Nirmala UI"/>
+        <a:font script="Osma" typeface="Ebrima"/>
+        <a:font script="Phag" typeface="Phagspa"/>
+        <a:font script="Syrn" typeface="Estrangelo Edessa"/>
+        <a:font script="Syrj" typeface="Estrangelo Edessa"/>
+        <a:font script="Syre" typeface="Estrangelo Edessa"/>
+        <a:font script="Sora" typeface="Nirmala UI"/>
+        <a:font script="Tale" typeface="Microsoft Tai Le"/>
+        <a:font script="Talu" typeface="Microsoft New Tai Lue"/>
+        <a:font script="Tfng" typeface="Ebrima"/>
       </a:minorFont>
     </a:fontScheme>
     <a:fmtScheme name="Office">
@@ -12570,200 +12794,141 @@
           <a:gsLst>
             <a:gs pos="0">
               <a:schemeClr val="phClr">
-                <a:tint val="50000"/>
-                <a:satMod val="300000"/>
+                <a:lumMod val="110000"/>
+                <a:satMod val="105000"/>
+                <a:tint val="67000"/>
               </a:schemeClr>
             </a:gs>
-            <a:gs pos="35000">
+            <a:gs pos="50000">
               <a:schemeClr val="phClr">
-                <a:tint val="37000"/>
-                <a:satMod val="300000"/>
+                <a:lumMod val="105000"/>
+                <a:satMod val="103000"/>
+                <a:tint val="73000"/>
               </a:schemeClr>
             </a:gs>
             <a:gs pos="100000">
               <a:schemeClr val="phClr">
-                <a:tint val="15000"/>
-                <a:satMod val="350000"/>
+                <a:lumMod val="105000"/>
+                <a:satMod val="109000"/>
+                <a:tint val="81000"/>
               </a:schemeClr>
             </a:gs>
           </a:gsLst>
-          <a:lin ang="16200000" scaled="1"/>
+          <a:lin ang="5400000" scaled="0"/>
         </a:gradFill>
         <a:gradFill rotWithShape="1">
           <a:gsLst>
             <a:gs pos="0">
               <a:schemeClr val="phClr">
-                <a:tint val="100000"/>
+                <a:satMod val="103000"/>
+                <a:lumMod val="102000"/>
+                <a:tint val="94000"/>
+              </a:schemeClr>
+            </a:gs>
+            <a:gs pos="50000">
+              <a:schemeClr val="phClr">
+                <a:satMod val="110000"/>
+                <a:lumMod val="100000"/>
                 <a:shade val="100000"/>
-                <a:satMod val="130000"/>
               </a:schemeClr>
             </a:gs>
             <a:gs pos="100000">
               <a:schemeClr val="phClr">
-                <a:tint val="50000"/>
-                <a:shade val="100000"/>
-                <a:satMod val="350000"/>
+                <a:lumMod val="99000"/>
+                <a:satMod val="120000"/>
+                <a:shade val="78000"/>
               </a:schemeClr>
             </a:gs>
           </a:gsLst>
-          <a:lin ang="16200000" scaled="0"/>
+          <a:lin ang="5400000" scaled="0"/>
         </a:gradFill>
       </a:fillStyleLst>
       <a:lnStyleLst>
-        <a:ln w="9525" cap="flat" cmpd="sng" algn="ctr">
-          <a:solidFill>
-            <a:schemeClr val="phClr">
-              <a:shade val="95000"/>
-              <a:satMod val="105000"/>
-            </a:schemeClr>
-          </a:solidFill>
-          <a:prstDash val="solid"/>
-        </a:ln>
-        <a:ln w="25400" cap="flat" cmpd="sng" algn="ctr">
+        <a:ln w="6350" cap="flat" cmpd="sng" algn="ctr">
           <a:solidFill>
             <a:schemeClr val="phClr"/>
           </a:solidFill>
           <a:prstDash val="solid"/>
+          <a:miter lim="800000"/>
         </a:ln>
-        <a:ln w="38100" cap="flat" cmpd="sng" algn="ctr">
+        <a:ln w="12700" cap="flat" cmpd="sng" algn="ctr">
           <a:solidFill>
             <a:schemeClr val="phClr"/>
           </a:solidFill>
           <a:prstDash val="solid"/>
+          <a:miter lim="800000"/>
+        </a:ln>
+        <a:ln w="19050" cap="flat" cmpd="sng" algn="ctr">
+          <a:solidFill>
+            <a:schemeClr val="phClr"/>
+          </a:solidFill>
+          <a:prstDash val="solid"/>
+          <a:miter lim="800000"/>
         </a:ln>
       </a:lnStyleLst>
       <a:effectStyleLst>
         <a:effectStyle>
+          <a:effectLst/>
+        </a:effectStyle>
+        <a:effectStyle>
+          <a:effectLst/>
+        </a:effectStyle>
+        <a:effectStyle>
           <a:effectLst>
-            <a:outerShdw blurRad="40000" dist="20000" dir="5400000" rotWithShape="0">
+            <a:outerShdw blurRad="57150" dist="19050" dir="5400000" algn="ctr" rotWithShape="0">
               <a:srgbClr val="000000">
-                <a:alpha val="38000"/>
+                <a:alpha val="63000"/>
               </a:srgbClr>
             </a:outerShdw>
           </a:effectLst>
-        </a:effectStyle>
-        <a:effectStyle>
-          <a:effectLst>
-            <a:outerShdw blurRad="40000" dist="23000" dir="5400000" rotWithShape="0">
-              <a:srgbClr val="000000">
-                <a:alpha val="35000"/>
-              </a:srgbClr>
-            </a:outerShdw>
-          </a:effectLst>
-        </a:effectStyle>
-        <a:effectStyle>
-          <a:effectLst>
-            <a:outerShdw blurRad="40000" dist="23000" dir="5400000" rotWithShape="0">
-              <a:srgbClr val="000000">
-                <a:alpha val="35000"/>
-              </a:srgbClr>
-            </a:outerShdw>
-          </a:effectLst>
-          <a:scene3d>
-            <a:camera prst="orthographicFront">
-              <a:rot lat="0" lon="0" rev="0"/>
-            </a:camera>
-            <a:lightRig rig="threePt" dir="t">
-              <a:rot lat="0" lon="0" rev="1200000"/>
-            </a:lightRig>
-          </a:scene3d>
-          <a:sp3d>
-            <a:bevelT w="63500" h="25400"/>
-          </a:sp3d>
         </a:effectStyle>
       </a:effectStyleLst>
       <a:bgFillStyleLst>
         <a:solidFill>
           <a:schemeClr val="phClr"/>
         </a:solidFill>
+        <a:solidFill>
+          <a:schemeClr val="phClr">
+            <a:tint val="95000"/>
+            <a:satMod val="170000"/>
+          </a:schemeClr>
+        </a:solidFill>
         <a:gradFill rotWithShape="1">
           <a:gsLst>
             <a:gs pos="0">
               <a:schemeClr val="phClr">
-                <a:tint val="40000"/>
-                <a:satMod val="350000"/>
+                <a:tint val="93000"/>
+                <a:satMod val="150000"/>
+                <a:shade val="98000"/>
+                <a:lumMod val="102000"/>
               </a:schemeClr>
             </a:gs>
-            <a:gs pos="40000">
+            <a:gs pos="50000">
               <a:schemeClr val="phClr">
-                <a:tint val="45000"/>
-                <a:shade val="99000"/>
-                <a:satMod val="350000"/>
+                <a:tint val="98000"/>
+                <a:satMod val="130000"/>
+                <a:shade val="90000"/>
+                <a:lumMod val="103000"/>
               </a:schemeClr>
             </a:gs>
             <a:gs pos="100000">
               <a:schemeClr val="phClr">
-                <a:shade val="20000"/>
-                <a:satMod val="255000"/>
+                <a:shade val="63000"/>
+                <a:satMod val="120000"/>
               </a:schemeClr>
             </a:gs>
           </a:gsLst>
-          <a:path path="circle">
-            <a:fillToRect l="50000" t="-80000" r="50000" b="180000"/>
-          </a:path>
-        </a:gradFill>
-        <a:gradFill rotWithShape="1">
-          <a:gsLst>
-            <a:gs pos="0">
-              <a:schemeClr val="phClr">
-                <a:tint val="80000"/>
-                <a:satMod val="300000"/>
-              </a:schemeClr>
-            </a:gs>
-            <a:gs pos="100000">
-              <a:schemeClr val="phClr">
-                <a:shade val="30000"/>
-                <a:satMod val="200000"/>
-              </a:schemeClr>
-            </a:gs>
-          </a:gsLst>
-          <a:path path="circle">
-            <a:fillToRect l="50000" t="50000" r="50000" b="50000"/>
-          </a:path>
+          <a:lin ang="5400000" scaled="0"/>
         </a:gradFill>
       </a:bgFillStyleLst>
     </a:fmtScheme>
   </a:themeElements>
-  <a:objectDefaults>
-    <a:spDef>
-      <a:spPr/>
-      <a:bodyPr/>
-      <a:lstStyle/>
-      <a:style>
-        <a:lnRef idx="1">
-          <a:schemeClr val="accent1"/>
-        </a:lnRef>
-        <a:fillRef idx="3">
-          <a:schemeClr val="accent1"/>
-        </a:fillRef>
-        <a:effectRef idx="2">
-          <a:schemeClr val="accent1"/>
-        </a:effectRef>
-        <a:fontRef idx="minor">
-          <a:schemeClr val="lt1"/>
-        </a:fontRef>
-      </a:style>
-    </a:spDef>
-    <a:lnDef>
-      <a:spPr/>
-      <a:bodyPr/>
-      <a:lstStyle/>
-      <a:style>
-        <a:lnRef idx="2">
-          <a:schemeClr val="accent1"/>
-        </a:lnRef>
-        <a:fillRef idx="0">
-          <a:schemeClr val="accent1"/>
-        </a:fillRef>
-        <a:effectRef idx="1">
-          <a:schemeClr val="accent1"/>
-        </a:effectRef>
-        <a:fontRef idx="minor">
-          <a:schemeClr val="tx1"/>
-        </a:fontRef>
-      </a:style>
-    </a:lnDef>
-  </a:objectDefaults>
+  <a:objectDefaults/>
   <a:extraClrSchemeLst/>
+  <a:extLst>
+    <a:ext uri="{05A4C25C-085E-4340-85A3-A5531E510DB2}">
+      <thm15:themeFamily xmlns:thm15="http://schemas.microsoft.com/office/thememl/2012/main" name="Office Theme" id="{2E142A2C-CD16-42D6-873A-C26D2A0506FA}" vid="{1BDDFF52-6CD6-40A5-AB3C-68EB2F1E4D0A}"/>
+    </a:ext>
+  </a:extLst>
 </a:theme>
 </file>
</xml_diff>